<commit_message>
Switched Justin for Leo in MO template.
</commit_message>
<xml_diff>
--- a/mo_template.docx
+++ b/mo_template.docx
@@ -2007,7 +2007,7 @@
                 <w:color w:val="000000"/>
                 <w:lang w:val="fr-CA" w:eastAsia="en-CA"/>
               </w:rPr>
-              <w:t xml:space="preserve">Justin </w:t>
+              <w:t xml:space="preserve">Leo </w:t>
             </w:r>
             <w:proofErr w:type="spellStart"/>
             <w:r>
@@ -2016,7 +2016,7 @@
                 <w:color w:val="000000"/>
                 <w:lang w:val="fr-CA" w:eastAsia="en-CA"/>
               </w:rPr>
-              <w:t>Ferrandez</w:t>
+              <w:t>Croufer</w:t>
             </w:r>
             <w:proofErr w:type="spellEnd"/>
           </w:p>

</xml_diff>

<commit_message>
Modified for new bloc B
</commit_message>
<xml_diff>
--- a/mo_template.docx
+++ b/mo_template.docx
@@ -2007,18 +2007,8 @@
                 <w:color w:val="000000"/>
                 <w:lang w:val="fr-CA" w:eastAsia="en-CA"/>
               </w:rPr>
-              <w:t xml:space="preserve">Leo </w:t>
-            </w:r>
-            <w:proofErr w:type="spellStart"/>
-            <w:r>
-              <w:rPr>
-                <w:rFonts w:ascii="Calibri" w:eastAsia="Times New Roman" w:hAnsi="Calibri" w:cs="Times New Roman"/>
-                <w:color w:val="000000"/>
-                <w:lang w:val="fr-CA" w:eastAsia="en-CA"/>
-              </w:rPr>
-              <w:t>Croufer</w:t>
-            </w:r>
-            <w:proofErr w:type="spellEnd"/>
+              <w:t>Justin Ferrandez</w:t>
+            </w:r>
           </w:p>
         </w:tc>
       </w:tr>

</xml_diff>

<commit_message>
Cleaned and added ais alpha
</commit_message>
<xml_diff>
--- a/mo_template.docx
+++ b/mo_template.docx
@@ -1442,6 +1442,14 @@
               </w:rPr>
               <w:t> km/h</w:t>
             </w:r>
+            <w:r>
+              <w:rPr>
+                <w:rFonts w:ascii="Calibri" w:eastAsia="Times New Roman" w:hAnsi="Calibri" w:cs="Times New Roman"/>
+                <w:color w:val="000000"/>
+                <w:lang w:val="en-US" w:eastAsia="en-CA"/>
+              </w:rPr>
+              <w:t xml:space="preserve"> (${WIND_SP_KN} noeuds)</w:t>
+            </w:r>
           </w:p>
         </w:tc>
       </w:tr>
@@ -2007,7 +2015,7 @@
                 <w:color w:val="000000"/>
                 <w:lang w:val="fr-CA" w:eastAsia="en-CA"/>
               </w:rPr>
-              <w:t>Justin Ferrandez</w:t>
+              <w:t>${PATRON}</w:t>
             </w:r>
           </w:p>
         </w:tc>

</xml_diff>